<commit_message>
update doc and pdf
</commit_message>
<xml_diff>
--- a/cv/Pham-Minh-Ty-CV.docx
+++ b/cv/Pham-Minh-Ty-CV.docx
@@ -1011,83 +1011,6 @@
                 <w:szCs w:val="24"/>
               </w:rPr>
               <w:t>Java (01 year), Swift (03 month), JS (04 month)</w:t>
-            </w:r>
-          </w:p>
-        </w:tc>
-      </w:tr>
-      <w:tr>
-        <w:tc>
-          <w:tcPr>
-            <w:tcW w:w="2965" w:type="dxa"/>
-          </w:tcPr>
-          <w:p>
-            <w:pPr>
-              <w:widowControl w:val="0"/>
-              <w:spacing w:before="20" w:line="295" w:lineRule="auto"/>
-              <w:rPr>
-                <w:sz w:val="24"/>
-                <w:szCs w:val="24"/>
-              </w:rPr>
-            </w:pPr>
-            <w:r>
-              <w:rPr>
-                <w:sz w:val="24"/>
-                <w:szCs w:val="24"/>
-              </w:rPr>
-              <w:t>Data</w:t>
-            </w:r>
-            <w:r>
-              <w:rPr>
-                <w:sz w:val="24"/>
-                <w:szCs w:val="24"/>
-              </w:rPr>
-              <w:t>b</w:t>
-            </w:r>
-            <w:r>
-              <w:rPr>
-                <w:sz w:val="24"/>
-                <w:szCs w:val="24"/>
-              </w:rPr>
-              <w:t>ase</w:t>
-            </w:r>
-          </w:p>
-        </w:tc>
-        <w:tc>
-          <w:tcPr>
-            <w:tcW w:w="7017" w:type="dxa"/>
-          </w:tcPr>
-          <w:p>
-            <w:pPr>
-              <w:widowControl w:val="0"/>
-              <w:spacing w:before="20" w:line="295" w:lineRule="auto"/>
-              <w:ind w:right="864"/>
-              <w:rPr>
-                <w:sz w:val="24"/>
-                <w:szCs w:val="24"/>
-              </w:rPr>
-            </w:pPr>
-            <w:r>
-              <w:rPr>
-                <w:sz w:val="24"/>
-                <w:szCs w:val="24"/>
-              </w:rPr>
-              <w:t xml:space="preserve">Dev mobile in </w:t>
-            </w:r>
-            <w:proofErr w:type="spellStart"/>
-            <w:r>
-              <w:rPr>
-                <w:sz w:val="24"/>
-                <w:szCs w:val="24"/>
-              </w:rPr>
-              <w:t>Hahalolo</w:t>
-            </w:r>
-            <w:proofErr w:type="spellEnd"/>
-            <w:r>
-              <w:rPr>
-                <w:sz w:val="24"/>
-                <w:szCs w:val="24"/>
-              </w:rPr>
-              <w:t xml:space="preserve"> Can Tho</w:t>
             </w:r>
           </w:p>
         </w:tc>

</xml_diff>